<commit_message>
fix wrong date in study guide
</commit_message>
<xml_diff>
--- a/classes/prog2016/StudyGuideMidterm.docx
+++ b/classes/prog2016/StudyGuideMidterm.docx
@@ -158,7 +158,10 @@
     <w:p>
       <w:r>
         <w:tab/>
-        <w:t>Wed 10/7/201</w:t>
+        <w:t>Wed 10/12</w:t>
+      </w:r>
+      <w:r>
+        <w:t>/201</w:t>
       </w:r>
       <w:r>
         <w:t>6</w:t>
@@ -188,7 +191,12 @@
     <w:p>
       <w:r>
         <w:tab/>
-        <w:t>Wed 10/7/2016 – No lab</w:t>
+        <w:t>Wed 10/12</w:t>
+      </w:r>
+      <w:bookmarkStart w:id="0" w:name="_GoBack"/>
+      <w:bookmarkEnd w:id="0"/>
+      <w:r>
+        <w:t>/2016 – No lab</w:t>
       </w:r>
     </w:p>
     <w:p>
@@ -5384,15 +5392,7 @@
         <w:t xml:space="preserve">(28) What is the difference between a </w:t>
       </w:r>
       <w:r>
-        <w:t>constructor</w:t>
-      </w:r>
-      <w:r>
-        <w:t xml:space="preserve">  and </w:t>
-      </w:r>
-      <w:bookmarkStart w:id="0" w:name="_GoBack"/>
-      <w:bookmarkEnd w:id="0"/>
-      <w:r>
-        <w:t xml:space="preserve">a </w:t>
+        <w:t xml:space="preserve">constructor  and a </w:t>
       </w:r>
       <w:r>
         <w:t>static initializer?</w:t>
@@ -5539,7 +5539,7 @@
           <w:rPr>
             <w:noProof/>
           </w:rPr>
-          <w:t>12</w:t>
+          <w:t>1</w:t>
         </w:r>
         <w:r>
           <w:rPr>

</xml_diff>